<commit_message>
Updated March 01 2017 report.
</commit_message>
<xml_diff>
--- a/reporting_requirements/Marburg Semi-Annual Report 03-01-2017.docx
+++ b/reporting_requirements/Marburg Semi-Annual Report 03-01-2017.docx
@@ -3,7 +3,10 @@
 <w:document xmlns:wpc="http://schemas.microsoft.com/office/word/2010/wordprocessingCanvas" xmlns:mo="http://schemas.microsoft.com/office/mac/office/2008/main" xmlns:mc="http://schemas.openxmlformats.org/markup-compatibility/2006" xmlns:mv="urn:schemas-microsoft-com:mac:vml" xmlns:o="urn:schemas-microsoft-com:office:office" xmlns:r="http://schemas.openxmlformats.org/officeDocument/2006/relationships" xmlns:m="http://schemas.openxmlformats.org/officeDocument/2006/math" xmlns:v="urn:schemas-microsoft-com:vml" xmlns:wp14="http://schemas.microsoft.com/office/word/2010/wordprocessingDrawing" xmlns:wp="http://schemas.openxmlformats.org/drawingml/2006/wordprocessingDrawing" xmlns:w10="urn:schemas-microsoft-com:office:word" xmlns:w="http://schemas.openxmlformats.org/wordprocessingml/2006/main" xmlns:w14="http://schemas.microsoft.com/office/word/2010/wordml" xmlns:w15="http://schemas.microsoft.com/office/word/2012/wordml" xmlns:wpg="http://schemas.microsoft.com/office/word/2010/wordprocessingGroup" xmlns:wpi="http://schemas.microsoft.com/office/word/2010/wordprocessingInk" xmlns:wne="http://schemas.microsoft.com/office/word/2006/wordml" xmlns:wps="http://schemas.microsoft.com/office/word/2010/wordprocessingShape" mc:Ignorable="w14 w15 wp14">
   <w:background w:color="FFFFFF"/>
   <w:body>
-    <w:p/>
+    <w:p>
+      <w:bookmarkStart w:id="0" w:name="_GoBack"/>
+      <w:bookmarkEnd w:id="0"/>
+    </w:p>
     <w:p/>
     <w:p/>
     <w:p/>
@@ -93,19 +96,7 @@
           <w:rPr>
             <w:rStyle w:val="Hyperlink"/>
           </w:rPr>
-          <w:t>amarburg@a</w:t>
-        </w:r>
-        <w:r>
-          <w:rPr>
-            <w:rStyle w:val="Hyperlink"/>
-          </w:rPr>
-          <w:t>p</w:t>
-        </w:r>
-        <w:r>
-          <w:rPr>
-            <w:rStyle w:val="Hyperlink"/>
-          </w:rPr>
-          <w:t>l.washington.edu</w:t>
+          <w:t>amarburg@apl.washington.edu</w:t>
         </w:r>
       </w:hyperlink>
     </w:p>
@@ -156,13 +147,7 @@
         <w:rPr>
           <w:b/>
         </w:rPr>
-        <w:t>Progress Report for</w:t>
-      </w:r>
-      <w:r>
-        <w:rPr>
-          <w:b/>
-        </w:rPr>
-        <w:t xml:space="preserve"> Period</w:t>
+        <w:t>Progress Report for Period</w:t>
       </w:r>
       <w:r>
         <w:rPr>
@@ -367,7 +352,13 @@
         <w:t xml:space="preserve">Working in conjunction </w:t>
       </w:r>
       <w:r>
-        <w:t xml:space="preserve">OER, four dives from the 2016 expedition </w:t>
+        <w:t>OER</w:t>
+      </w:r>
+      <w:r>
+        <w:t xml:space="preserve"> Mission Specialists</w:t>
+      </w:r>
+      <w:r>
+        <w:t xml:space="preserve">, four dives from the 2016 expedition </w:t>
       </w:r>
       <w:r>
         <w:rPr>
@@ -379,25 +370,37 @@
         <w:t xml:space="preserve"> (EX1605) were identified as strong c</w:t>
       </w:r>
       <w:r>
-        <w:t xml:space="preserve">andidates for 3D reconstruction, as described in Section “Dive Synopses.”    </w:t>
-      </w:r>
-      <w:r>
-        <w:t xml:space="preserve">OER Data Management supplied the complete video archive for all four dives, constituting ~5TB of video including main </w:t>
-      </w:r>
-      <w:r>
-        <w:t xml:space="preserve">HD </w:t>
-      </w:r>
-      <w:r>
-        <w:t xml:space="preserve">camera video from the Deep Discoverer, </w:t>
-      </w:r>
-      <w:r>
-        <w:t xml:space="preserve">as well as subsets from the supplemental </w:t>
+        <w:t>andidates for 3D reconstruction, as described in Section “Dive Synopses.”    OER Data Management supplied the complete video archive for all four dives, constituting ~5TB of video includin</w:t>
+      </w:r>
+      <w:r>
+        <w:t xml:space="preserve">g main HD camera video from ROV </w:t>
+      </w:r>
+      <w:r>
+        <w:t>Deep Discoverer</w:t>
+      </w:r>
+      <w:r>
+        <w:t xml:space="preserve"> (D2)</w:t>
+      </w:r>
+      <w:r>
+        <w:t xml:space="preserve">, as well as subsets from the supplemental </w:t>
       </w:r>
       <w:r>
         <w:t xml:space="preserve">port/starboard </w:t>
       </w:r>
       <w:r>
-        <w:t xml:space="preserve">D2 and </w:t>
+        <w:t>D2</w:t>
+      </w:r>
+      <w:r>
+        <w:t xml:space="preserve"> camera</w:t>
+      </w:r>
+      <w:r>
+        <w:t xml:space="preserve"> and</w:t>
+      </w:r>
+      <w:r>
+        <w:t xml:space="preserve"> the</w:t>
+      </w:r>
+      <w:r>
+        <w:t xml:space="preserve"> </w:t>
       </w:r>
       <w:proofErr w:type="spellStart"/>
       <w:r>
@@ -405,7 +408,13 @@
       </w:r>
       <w:proofErr w:type="spellEnd"/>
       <w:r>
-        <w:t xml:space="preserve"> cameras.</w:t>
+        <w:t xml:space="preserve"> </w:t>
+      </w:r>
+      <w:r>
+        <w:t>companion vehicle</w:t>
+      </w:r>
+      <w:r>
+        <w:t>.</w:t>
       </w:r>
     </w:p>
     <w:p>
@@ -414,10 +423,7 @@
       </w:pPr>
       <w:r>
         <w:tab/>
-        <w:t>The main videos from each expedition were reviewed</w:t>
-      </w:r>
-      <w:r>
-        <w:t xml:space="preserve"> for likely targets for reconstruction, with each dive presenting slightly different types of targets.    As per the original project proposal, the first task was to find subsets</w:t>
+        <w:t>The main videos from each expedition were reviewed for likely targets for reconstruction, with each dive presenting slightly different types of targets.    As per the original project proposal, the first task was to find subsets</w:t>
       </w:r>
       <w:r>
         <w:t xml:space="preserve"> within each dive</w:t>
@@ -429,7 +435,19 @@
         <w:t xml:space="preserve">showing multiple views of a target of interest suitable </w:t>
       </w:r>
       <w:r>
-        <w:t xml:space="preserve">for reconstruction.     With the main HD video files split into 5-minute, ~5GB subsets, and the supplemental files indexed solely by time, tracking and understanding subsets indexed to time within the mission proved to be challenging.   </w:t>
+        <w:t>for reconstruction.     With the main HD video files split into 5-minute, ~5GB subsets, and the supplemental files index</w:t>
+      </w:r>
+      <w:r>
+        <w:t xml:space="preserve">ed solely by time, consistent tracking of videos </w:t>
+      </w:r>
+      <w:r>
+        <w:t xml:space="preserve">subsets proved to be </w:t>
+      </w:r>
+      <w:r>
+        <w:t xml:space="preserve">an organizational </w:t>
+      </w:r>
+      <w:r>
+        <w:t xml:space="preserve">challenging.   </w:t>
       </w:r>
     </w:p>
     <w:p>
@@ -441,7 +459,7 @@
         <w:t>To address this, we</w:t>
       </w:r>
       <w:r>
-        <w:t xml:space="preserve"> developed a database-based indexing tool which allows the collection of videos to be referenced to a single time</w:t>
+        <w:t xml:space="preserve"> developed a database-based indexing tool which allows collection of videos to be referenced to a single time</w:t>
       </w:r>
       <w:r>
         <w:t xml:space="preserve"> </w:t>
@@ -453,12 +471,7 @@
         <w:t>extraction</w:t>
       </w:r>
       <w:r>
-        <w:t xml:space="preserve"> of e.g. a 30-second video snippet within a given mission, even if that video spans two of the 5-minute main HD camera files.   Similarly, the tool allows us to reference and correlate independent video streams, for example extracting a 30-second video </w:t>
-      </w:r>
-      <w:bookmarkStart w:id="0" w:name="_GoBack"/>
-      <w:bookmarkEnd w:id="0"/>
-      <w:r>
-        <w:t xml:space="preserve">subset from both the HD camera and the </w:t>
+        <w:t xml:space="preserve"> of e.g. a 30-second video snippet within a given mission, even if that video spans two of the 5-minute main HD camera files.   Similarly, the tool allows us to reference and correlate independent video streams, for example extracting a 30-second video subset from both the HD camera and the </w:t>
       </w:r>
       <w:r>
         <w:t xml:space="preserve">associated </w:t>
@@ -492,7 +505,7 @@
         <w:t>as</w:t>
       </w:r>
       <w:r>
-        <w:t xml:space="preserve"> it proves necessary.   By embedding this knowledge within a repeatable software framework, video subsets and/or frames can be tracked </w:t>
+        <w:t xml:space="preserve"> necessary.   By embedding this knowledge within a repeatable software framework, video subsets and/or frames can be tracked </w:t>
       </w:r>
       <w:r>
         <w:t>as unique artifacts and reproduced throughout the lifecycle of this project.</w:t>
@@ -799,15 +812,7 @@
         <w:t xml:space="preserve">The relatively high energetics around a chimney </w:t>
       </w:r>
       <w:r>
-        <w:t xml:space="preserve">create </w:t>
-      </w:r>
-      <w:proofErr w:type="gramStart"/>
-      <w:r>
-        <w:t>a number of</w:t>
-      </w:r>
-      <w:proofErr w:type="gramEnd"/>
-      <w:r>
-        <w:t xml:space="preserve"> problems</w:t>
+        <w:t>are problematic</w:t>
       </w:r>
       <w:r>
         <w:t xml:space="preserve"> for reconstruction.   Visible “smoke</w:t>
@@ -844,18 +849,13 @@
         <w:t xml:space="preserve"> </w:t>
       </w:r>
       <w:r>
-        <w:t xml:space="preserve">  At this point it is unclear whether this will result in reconstruction failure within </w:t>
-      </w:r>
-      <w:proofErr w:type="spellStart"/>
-      <w:r>
-        <w:rPr>
-          <w:i/>
-        </w:rPr>
-        <w:t>Photoscan</w:t>
-      </w:r>
-      <w:proofErr w:type="spellEnd"/>
-      <w:r>
-        <w:t xml:space="preserve">, model inaccuracy, or if the matching system is tolerant to these distortions.   </w:t>
+        <w:t xml:space="preserve">  At this point it is unclear whether this will </w:t>
+      </w:r>
+      <w:r>
+        <w:t>lead to model inaccuracy or reconstruction failure,</w:t>
+      </w:r>
+      <w:r>
+        <w:t xml:space="preserve"> or if the matching system is tolerant to these distortions.   </w:t>
       </w:r>
     </w:p>
     <w:p>
@@ -864,10 +864,22 @@
         <w:ind w:firstLine="720"/>
       </w:pPr>
       <w:r>
-        <w:t>At a higher level, it remains to be seen if active mitigation can reduce the impact of these distortions, either by masking out areas of significant distortion, or through some more complex compensation.</w:t>
-      </w:r>
-      <w:r>
-        <w:t xml:space="preserve">  The bright white bacterial mats seen on some chimneys may also be an impediment as camera saturation can be seen in some of the imagery, particularly from the supplemental cameras.</w:t>
+        <w:t xml:space="preserve">At a higher level, it remains to be seen if active mitigation can reduce the impact of these distortions, either by masking out areas of significant distortion, or through some more complex </w:t>
+      </w:r>
+      <w:r>
+        <w:t xml:space="preserve">active </w:t>
+      </w:r>
+      <w:r>
+        <w:t>compensation.</w:t>
+      </w:r>
+      <w:r>
+        <w:t xml:space="preserve">  The bright white bacterial mats seen on some chimneys may also be an impediment as saturation can be seen in some of the imagery, particularly from the </w:t>
+      </w:r>
+      <w:r>
+        <w:t xml:space="preserve">(non-HD) </w:t>
+      </w:r>
+      <w:r>
+        <w:t>supplemental cameras.</w:t>
       </w:r>
     </w:p>
     <w:p>
@@ -998,6 +1010,9 @@
         <w:t xml:space="preserve"> </w:t>
       </w:r>
       <w:r>
+        <w:rPr>
+          <w:noProof/>
+        </w:rPr>
         <w:drawing>
           <wp:inline distT="0" distB="0" distL="0" distR="0" wp14:anchorId="6A429651" wp14:editId="32C995D9">
             <wp:extent cx="2514600" cy="1414463"/>
@@ -1119,7 +1134,13 @@
         <w:t xml:space="preserve">small-scale </w:t>
       </w:r>
       <w:r>
-        <w:t xml:space="preserve">reconstruction, assuming sufficient motion parallax.  It remains to be seen if this relatively small-domain reconstruction will scale out to larger extents without either processing scale issues or the introduction of gross spatial distortions.    The latter is of concern because the SOP for the ROV does not typically include loop closures as would be necessary for minimizing accumulated errors.   However, we have not reviewed the entirety of the video sequence and </w:t>
+        <w:t xml:space="preserve">reconstruction, assuming sufficient motion parallax.  It remains to be seen if this relatively small-domain reconstruction will scale out to larger extents without either processing scale issues or the introduction of gross spatial distortions.    The latter is of concern because the SOP for the ROV </w:t>
+      </w:r>
+      <w:r>
+        <w:t xml:space="preserve">on transect dives </w:t>
+      </w:r>
+      <w:r>
+        <w:t xml:space="preserve">does not typically include loop closures as would be necessary for minimizing accumulated errors.   However, we have not reviewed the entirety of the video sequence and </w:t>
       </w:r>
       <w:r>
         <w:t>have not verified</w:t>
@@ -1271,6 +1292,9 @@
         <w:t xml:space="preserve">  </w:t>
       </w:r>
       <w:r>
+        <w:rPr>
+          <w:noProof/>
+        </w:rPr>
         <w:drawing>
           <wp:inline distT="0" distB="0" distL="0" distR="0" wp14:anchorId="747BABED" wp14:editId="477F90A5">
             <wp:extent cx="2514600" cy="1414463"/>
@@ -1373,10 +1397,7 @@
         <w:t xml:space="preserve">  </w:t>
       </w:r>
       <w:r>
-        <w:t>This dive presents both opportunities for reconstruction of small targets e.g., chimneys (above left) as well as using reconstruction for more broad-area m</w:t>
-      </w:r>
-      <w:r>
-        <w:t>apping as the ROV transits over the geology.</w:t>
+        <w:t>This dive presents both opportunities for reconstruction of small targets e.g., chimneys (above left) as well as using reconstruction for more broad-area mapping as the ROV transits over the geology.</w:t>
       </w:r>
       <w:r>
         <w:t xml:space="preserve">   The reconstruction of small chimneys should provide an interesting science test case:  the reconstruction can almost certainly be done, but does it provide additional value?   With the larger chimneys, the prospect of a synoptic view of a 20-30m chimney is enticing as a visual artifact.</w:t>
@@ -1528,6 +1549,9 @@
         <w:t xml:space="preserve">  </w:t>
       </w:r>
       <w:r>
+        <w:rPr>
+          <w:noProof/>
+        </w:rPr>
         <w:drawing>
           <wp:inline distT="0" distB="0" distL="0" distR="0" wp14:anchorId="06F2B94B" wp14:editId="089104D8">
             <wp:extent cx="2514600" cy="1414463"/>
@@ -1639,7 +1663,16 @@
         <w:t xml:space="preserve">suitable </w:t>
       </w:r>
       <w:r>
-        <w:t>“texture”) although that is generally not proven.   The varied wreckage found in this sequence should be highly suitable for reconstruction as individual elements, as well as generatio</w:t>
+        <w:t>“texture”) although that effect has</w:t>
+      </w:r>
+      <w:r>
+        <w:t xml:space="preserve"> not </w:t>
+      </w:r>
+      <w:r>
+        <w:t>been quantified</w:t>
+      </w:r>
+      <w:r>
+        <w:t>.   The varied wreckage found in this sequence should be highly suitable for reconstruction as individual elements, as well as generatio</w:t>
       </w:r>
       <w:r>
         <w:t>n of large-scale maps of debris</w:t>
@@ -1904,13 +1937,7 @@
         <w:rPr>
           <w:rFonts w:eastAsiaTheme="majorEastAsia"/>
         </w:rPr>
-        <w:t xml:space="preserve"> and </w:t>
-      </w:r>
-      <w:r>
-        <w:rPr>
-          <w:rFonts w:eastAsiaTheme="majorEastAsia"/>
-        </w:rPr>
-        <w:t>for local processing and</w:t>
+        <w:t xml:space="preserve"> and for local processing and</w:t>
       </w:r>
       <w:r>
         <w:rPr>
@@ -1993,7 +2020,7 @@
         <w:rStyle w:val="PageNumber"/>
         <w:noProof/>
       </w:rPr>
-      <w:t>2</w:t>
+      <w:t>1</w:t>
     </w:r>
     <w:r>
       <w:rPr>

</xml_diff>